<commit_message>
Mejoras a documento de modelo de dominio y archivo .DIA
</commit_message>
<xml_diff>
--- a/Documentacion/Documento de Modelo de Dominio.docx
+++ b/Documentacion/Documento de Modelo de Dominio.docx
@@ -356,13 +356,6 @@
     </w:p>
     <w:sdt>
       <w:sdtPr>
-        <w:id w:val="17503313"/>
-        <w:docPartObj>
-          <w:docPartGallery w:val="Table of Contents"/>
-          <w:docPartUnique/>
-        </w:docPartObj>
-      </w:sdtPr>
-      <w:sdtEndPr>
         <w:rPr>
           <w:rFonts w:asciiTheme="minorHAnsi" w:eastAsiaTheme="minorEastAsia" w:hAnsiTheme="minorHAnsi" w:cstheme="minorBidi"/>
           <w:b w:val="0"/>
@@ -372,7 +365,12 @@
           <w:szCs w:val="22"/>
           <w:lang w:eastAsia="es-ES"/>
         </w:rPr>
-      </w:sdtEndPr>
+        <w:id w:val="17503313"/>
+        <w:docPartObj>
+          <w:docPartGallery w:val="Table of Contents"/>
+          <w:docPartUnique/>
+        </w:docPartObj>
+      </w:sdtPr>
       <w:sdtContent>
         <w:p>
           <w:pPr>
@@ -1312,12 +1310,70 @@
           <w:noProof/>
         </w:rPr>
         <w:lastRenderedPageBreak/>
+        <w:drawing>
+          <wp:anchor distT="0" distB="0" distL="114300" distR="114300" simplePos="0" relativeHeight="251663360" behindDoc="0" locked="0" layoutInCell="1" allowOverlap="1">
+            <wp:simplePos x="0" y="0"/>
+            <wp:positionH relativeFrom="margin">
+              <wp:align>center</wp:align>
+            </wp:positionH>
+            <wp:positionV relativeFrom="margin">
+              <wp:align>top</wp:align>
+            </wp:positionV>
+            <wp:extent cx="7884795" cy="4269740"/>
+            <wp:effectExtent l="0" t="1809750" r="0" b="1788160"/>
+            <wp:wrapSquare wrapText="bothSides"/>
+            <wp:docPr id="2" name="Imagen 1" descr="C:\Users\MRLaptop\AppData\Local\Temp\msohtmlclip1\01\clip_image001.png"/>
+            <wp:cNvGraphicFramePr>
+              <a:graphicFrameLocks xmlns:a="http://schemas.openxmlformats.org/drawingml/2006/main" noChangeAspect="1"/>
+            </wp:cNvGraphicFramePr>
+            <a:graphic xmlns:a="http://schemas.openxmlformats.org/drawingml/2006/main">
+              <a:graphicData uri="http://schemas.openxmlformats.org/drawingml/2006/picture">
+                <pic:pic xmlns:pic="http://schemas.openxmlformats.org/drawingml/2006/picture">
+                  <pic:nvPicPr>
+                    <pic:cNvPr id="0" name="Picture 1" descr="C:\Users\MRLaptop\AppData\Local\Temp\msohtmlclip1\01\clip_image001.png"/>
+                    <pic:cNvPicPr>
+                      <a:picLocks noChangeAspect="1" noChangeArrowheads="1"/>
+                    </pic:cNvPicPr>
+                  </pic:nvPicPr>
+                  <pic:blipFill>
+                    <a:blip r:embed="rId10"/>
+                    <a:srcRect/>
+                    <a:stretch>
+                      <a:fillRect/>
+                    </a:stretch>
+                  </pic:blipFill>
+                  <pic:spPr bwMode="auto">
+                    <a:xfrm rot="5400000">
+                      <a:off x="0" y="0"/>
+                      <a:ext cx="7884795" cy="4269740"/>
+                    </a:xfrm>
+                    <a:prstGeom prst="rect">
+                      <a:avLst/>
+                    </a:prstGeom>
+                    <a:noFill/>
+                    <a:ln w="9525">
+                      <a:noFill/>
+                      <a:miter lim="800000"/>
+                      <a:headEnd/>
+                      <a:tailEnd/>
+                    </a:ln>
+                  </pic:spPr>
+                </pic:pic>
+              </a:graphicData>
+            </a:graphic>
+          </wp:anchor>
+        </w:drawing>
+      </w:r>
+      <w:r>
+        <w:rPr>
+          <w:noProof/>
+        </w:rPr>
         <w:pict>
           <v:shapetype id="_x0000_t202" coordsize="21600,21600" o:spt="202" path="m,l,21600r21600,l21600,xe">
             <v:stroke joinstyle="miter"/>
             <v:path gradientshapeok="t" o:connecttype="rect"/>
           </v:shapetype>
-          <v:shape id="_x0000_s1027" type="#_x0000_t202" style="position:absolute;left:0;text-align:left;margin-left:121.2pt;margin-top:638.65pt;width:168pt;height:21pt;z-index:251662336" stroked="f">
+          <v:shape id="_x0000_s1027" type="#_x0000_t202" style="position:absolute;left:0;text-align:left;margin-left:121.2pt;margin-top:638.65pt;width:168pt;height:21pt;z-index:251662336;mso-position-horizontal-relative:text;mso-position-vertical-relative:text" stroked="f">
             <v:textbox style="mso-fit-shape-to-text:t" inset="0,0,0,0">
               <w:txbxContent>
                 <w:p>
@@ -1348,64 +1404,6 @@
           </v:shape>
         </w:pict>
       </w:r>
-      <w:r>
-        <w:rPr>
-          <w:noProof/>
-        </w:rPr>
-        <w:drawing>
-          <wp:anchor distT="0" distB="0" distL="114300" distR="114300" simplePos="0" relativeHeight="251660288" behindDoc="0" locked="0" layoutInCell="1" allowOverlap="1">
-            <wp:simplePos x="0" y="0"/>
-            <wp:positionH relativeFrom="margin">
-              <wp:posOffset>-1475105</wp:posOffset>
-            </wp:positionH>
-            <wp:positionV relativeFrom="margin">
-              <wp:posOffset>1257935</wp:posOffset>
-            </wp:positionV>
-            <wp:extent cx="8495665" cy="4997450"/>
-            <wp:effectExtent l="0" t="1752600" r="0" b="1727200"/>
-            <wp:wrapSquare wrapText="bothSides"/>
-            <wp:docPr id="7" name="Imagen 3"/>
-            <wp:cNvGraphicFramePr>
-              <a:graphicFrameLocks xmlns:a="http://schemas.openxmlformats.org/drawingml/2006/main" noChangeAspect="1"/>
-            </wp:cNvGraphicFramePr>
-            <a:graphic xmlns:a="http://schemas.openxmlformats.org/drawingml/2006/main">
-              <a:graphicData uri="http://schemas.openxmlformats.org/drawingml/2006/picture">
-                <pic:pic xmlns:pic="http://schemas.openxmlformats.org/drawingml/2006/picture">
-                  <pic:nvPicPr>
-                    <pic:cNvPr id="0" name="Picture 3"/>
-                    <pic:cNvPicPr>
-                      <a:picLocks noChangeAspect="1" noChangeArrowheads="1"/>
-                    </pic:cNvPicPr>
-                  </pic:nvPicPr>
-                  <pic:blipFill>
-                    <a:blip r:embed="rId10"/>
-                    <a:srcRect l="565"/>
-                    <a:stretch>
-                      <a:fillRect/>
-                    </a:stretch>
-                  </pic:blipFill>
-                  <pic:spPr bwMode="auto">
-                    <a:xfrm rot="5400000">
-                      <a:off x="0" y="0"/>
-                      <a:ext cx="8495665" cy="4997450"/>
-                    </a:xfrm>
-                    <a:prstGeom prst="rect">
-                      <a:avLst/>
-                    </a:prstGeom>
-                    <a:noFill/>
-                    <a:ln w="9525">
-                      <a:noFill/>
-                      <a:miter lim="800000"/>
-                      <a:headEnd/>
-                      <a:tailEnd/>
-                    </a:ln>
-                  </pic:spPr>
-                </pic:pic>
-              </a:graphicData>
-            </a:graphic>
-          </wp:anchor>
-        </w:drawing>
-      </w:r>
     </w:p>
     <w:p>
       <w:pPr>
@@ -1438,6 +1436,19 @@
     </w:p>
     <w:p>
       <w:pPr>
+        <w:rPr>
+          <w:b/>
+        </w:rPr>
+      </w:pPr>
+      <w:r>
+        <w:rPr>
+          <w:b/>
+        </w:rPr>
+        <w:t>Usuarios</w:t>
+      </w:r>
+    </w:p>
+    <w:p>
+      <w:pPr>
         <w:pStyle w:val="Prrafodelista"/>
         <w:numPr>
           <w:ilvl w:val="0"/>
@@ -1445,7 +1456,16 @@
         </w:numPr>
       </w:pPr>
       <w:r>
-        <w:t>El usuario podrá evaluar el contenido descargado y/o comprado pasados tres días de efectuada la operación.</w:t>
+        <w:t xml:space="preserve">El atributo </w:t>
+      </w:r>
+      <w:r>
+        <w:rPr>
+          <w:b/>
+        </w:rPr>
+        <w:t>usuario</w:t>
+      </w:r>
+      <w:r>
+        <w:t xml:space="preserve"> del concepto Usuario es único y lo identifica en el sistema.</w:t>
       </w:r>
     </w:p>
     <w:p>
@@ -1455,22 +1475,21 @@
           <w:ilvl w:val="0"/>
           <w:numId w:val="4"/>
         </w:numPr>
-      </w:pPr>
-      <w:r>
-        <w:t>El usuario cliente podrá evaluar a un proveedor solamente si ha comprado y/o descargado un contenido publicado por el primero.</w:t>
-      </w:r>
-    </w:p>
-    <w:p>
-      <w:pPr>
-        <w:rPr>
-          <w:b/>
-        </w:rPr>
-      </w:pPr>
-      <w:r>
-        <w:rPr>
-          <w:b/>
-        </w:rPr>
-        <w:t>Usuarios:</w:t>
+        <w:rPr>
+          <w:b/>
+        </w:rPr>
+      </w:pPr>
+      <w:r>
+        <w:t xml:space="preserve">El atributo </w:t>
+      </w:r>
+      <w:r>
+        <w:rPr>
+          <w:b/>
+        </w:rPr>
+        <w:t>correoElectronico</w:t>
+      </w:r>
+      <w:r>
+        <w:t xml:space="preserve"> es unico en el sistema.</w:t>
       </w:r>
     </w:p>
     <w:p>
@@ -1480,34 +1499,12 @@
           <w:ilvl w:val="0"/>
           <w:numId w:val="4"/>
         </w:numPr>
-      </w:pPr>
-      <w:r>
-        <w:t>El atributo “usuario” del concepto Usuario es único y lo identifica en el sistema.</w:t>
-      </w:r>
-    </w:p>
-    <w:p>
-      <w:pPr>
-        <w:rPr>
-          <w:b/>
-        </w:rPr>
-      </w:pPr>
-      <w:r>
-        <w:rPr>
-          <w:b/>
-        </w:rPr>
-        <w:t>Promoci</w:t>
-      </w:r>
-      <w:r>
-        <w:rPr>
-          <w:b/>
-        </w:rPr>
-        <w:t>ó</w:t>
-      </w:r>
-      <w:r>
-        <w:rPr>
-          <w:b/>
-        </w:rPr>
-        <w:t>n:</w:t>
+        <w:rPr>
+          <w:b/>
+        </w:rPr>
+      </w:pPr>
+      <w:r>
+        <w:t>La contraseña del usuario debe contener al menos 8 caracteres, al menos un dígito, una letra mayuscula y un carácter raro.</w:t>
       </w:r>
     </w:p>
     <w:p>
@@ -1522,7 +1519,654 @@
         </w:rPr>
       </w:pPr>
       <w:r>
-        <w:t>La fechaInicio de la promoción debe ser menor a la fechaFin.</w:t>
+        <w:t>El codigoQr del usuario proveedor se genera a partir del sitio web del mismo</w:t>
+      </w:r>
+    </w:p>
+    <w:p>
+      <w:pPr>
+        <w:pStyle w:val="Prrafodelista"/>
+        <w:numPr>
+          <w:ilvl w:val="0"/>
+          <w:numId w:val="4"/>
+        </w:numPr>
+        <w:rPr>
+          <w:b/>
+        </w:rPr>
+      </w:pPr>
+      <w:r>
+        <w:t xml:space="preserve">Los posibles valores del atributo </w:t>
+      </w:r>
+      <w:r>
+        <w:rPr>
+          <w:b/>
+        </w:rPr>
+        <w:t>sexo</w:t>
+      </w:r>
+      <w:r>
+        <w:t xml:space="preserve"> son {“Masculino”, “Femenino”, “Otro”}</w:t>
+      </w:r>
+    </w:p>
+    <w:p>
+      <w:pPr>
+        <w:rPr>
+          <w:b/>
+        </w:rPr>
+      </w:pPr>
+      <w:r>
+        <w:rPr>
+          <w:b/>
+        </w:rPr>
+        <w:t>UsuarioDescargaContenido</w:t>
+      </w:r>
+    </w:p>
+    <w:p>
+      <w:pPr>
+        <w:pStyle w:val="Prrafodelista"/>
+        <w:numPr>
+          <w:ilvl w:val="0"/>
+          <w:numId w:val="7"/>
+        </w:numPr>
+        <w:rPr>
+          <w:b/>
+        </w:rPr>
+      </w:pPr>
+      <w:r>
+        <w:t xml:space="preserve">El atributo </w:t>
+      </w:r>
+      <w:r>
+        <w:rPr>
+          <w:b/>
+        </w:rPr>
+        <w:t>calificacionDescarga</w:t>
+      </w:r>
+      <w:r>
+        <w:t xml:space="preserve"> debe ser mayor o igual a 0 y  menor o igual a 10.</w:t>
+      </w:r>
+    </w:p>
+    <w:p>
+      <w:pPr>
+        <w:pStyle w:val="Prrafodelista"/>
+        <w:numPr>
+          <w:ilvl w:val="0"/>
+          <w:numId w:val="4"/>
+        </w:numPr>
+      </w:pPr>
+      <w:r>
+        <w:t>El usuario podrá evaluar el contenido descargado y/o comprado pasados tres días de efectuada la operación</w:t>
+      </w:r>
+      <w:r>
+        <w:t xml:space="preserve"> (</w:t>
+      </w:r>
+      <w:r>
+        <w:rPr>
+          <w:b/>
+        </w:rPr>
+        <w:t>fechaValoracion</w:t>
+      </w:r>
+      <w:r>
+        <w:t xml:space="preserve"> &gt;= </w:t>
+      </w:r>
+      <w:r>
+        <w:rPr>
+          <w:b/>
+        </w:rPr>
+        <w:t>fechaDescarga</w:t>
+      </w:r>
+      <w:r>
+        <w:t xml:space="preserve"> + 3 días)</w:t>
+      </w:r>
+      <w:r>
+        <w:t>.</w:t>
+      </w:r>
+    </w:p>
+    <w:p>
+      <w:pPr>
+        <w:rPr>
+          <w:b/>
+        </w:rPr>
+      </w:pPr>
+      <w:r>
+        <w:rPr>
+          <w:b/>
+        </w:rPr>
+        <w:t>Contenido</w:t>
+      </w:r>
+    </w:p>
+    <w:p>
+      <w:pPr>
+        <w:pStyle w:val="Prrafodelista"/>
+        <w:numPr>
+          <w:ilvl w:val="0"/>
+          <w:numId w:val="4"/>
+        </w:numPr>
+        <w:rPr>
+          <w:b/>
+        </w:rPr>
+      </w:pPr>
+      <w:r>
+        <w:t xml:space="preserve">El atributo </w:t>
+      </w:r>
+      <w:r>
+        <w:rPr>
+          <w:b/>
+        </w:rPr>
+        <w:t>idContenido</w:t>
+      </w:r>
+      <w:r>
+        <w:t xml:space="preserve"> identifica al contenido en el sistema.</w:t>
+      </w:r>
+    </w:p>
+    <w:p>
+      <w:pPr>
+        <w:pStyle w:val="Prrafodelista"/>
+        <w:numPr>
+          <w:ilvl w:val="0"/>
+          <w:numId w:val="4"/>
+        </w:numPr>
+        <w:rPr>
+          <w:b/>
+        </w:rPr>
+      </w:pPr>
+      <w:r>
+        <w:rPr>
+          <w:b/>
+        </w:rPr>
+        <w:t>calificacionContenido</w:t>
+      </w:r>
+      <w:r>
+        <w:t xml:space="preserve"> se calcula como el promedio de las calificaciones otorgadas por los usuarios que descargaron el contenido, sin considerar los descargas no calificadas.</w:t>
+      </w:r>
+    </w:p>
+    <w:p>
+      <w:pPr>
+        <w:pStyle w:val="Prrafodelista"/>
+        <w:numPr>
+          <w:ilvl w:val="0"/>
+          <w:numId w:val="4"/>
+        </w:numPr>
+        <w:rPr>
+          <w:b/>
+        </w:rPr>
+      </w:pPr>
+      <w:r>
+        <w:rPr>
+          <w:b/>
+        </w:rPr>
+        <w:t>versionContenido</w:t>
+      </w:r>
+      <w:r>
+        <w:t xml:space="preserve"> coincide con el atributo </w:t>
+      </w:r>
+      <w:r>
+        <w:rPr>
+          <w:b/>
+        </w:rPr>
+        <w:t>idVersionContenido</w:t>
+      </w:r>
+      <w:r>
+        <w:t xml:space="preserve"> para la Version aprobada para dicho contenido.</w:t>
+      </w:r>
+    </w:p>
+    <w:p>
+      <w:pPr>
+        <w:pStyle w:val="Prrafodelista"/>
+        <w:numPr>
+          <w:ilvl w:val="0"/>
+          <w:numId w:val="4"/>
+        </w:numPr>
+        <w:rPr>
+          <w:b/>
+        </w:rPr>
+      </w:pPr>
+      <w:r>
+        <w:rPr>
+          <w:b/>
+        </w:rPr>
+        <w:t>precioContenido</w:t>
+      </w:r>
+      <w:r>
+        <w:t xml:space="preserve"> es un entero mayor o igual a 0.</w:t>
+      </w:r>
+    </w:p>
+    <w:p>
+      <w:pPr>
+        <w:pStyle w:val="Prrafodelista"/>
+        <w:numPr>
+          <w:ilvl w:val="0"/>
+          <w:numId w:val="4"/>
+        </w:numPr>
+        <w:rPr>
+          <w:b/>
+        </w:rPr>
+      </w:pPr>
+      <w:r>
+        <w:t xml:space="preserve">El atributo </w:t>
+      </w:r>
+      <w:r>
+        <w:rPr>
+          <w:b/>
+        </w:rPr>
+        <w:t>cantidadDescargas</w:t>
+      </w:r>
+      <w:r>
+        <w:t xml:space="preserve"> se calcula como la suma de las descargas (</w:t>
+      </w:r>
+      <w:r>
+        <w:rPr>
+          <w:b/>
+        </w:rPr>
+        <w:t>UsuarioDescargaContenido</w:t>
+      </w:r>
+      <w:r>
+        <w:t>)</w:t>
+      </w:r>
+      <w:r>
+        <w:t xml:space="preserve"> de dicho contenido.</w:t>
+      </w:r>
+    </w:p>
+    <w:p>
+      <w:pPr>
+        <w:pStyle w:val="Prrafodelista"/>
+        <w:numPr>
+          <w:ilvl w:val="0"/>
+          <w:numId w:val="4"/>
+        </w:numPr>
+        <w:rPr>
+          <w:b/>
+        </w:rPr>
+      </w:pPr>
+      <w:r>
+        <w:rPr>
+          <w:b/>
+        </w:rPr>
+        <w:t>archivoContenido</w:t>
+      </w:r>
+      <w:r>
+        <w:t xml:space="preserve"> coincide con el atributo </w:t>
+      </w:r>
+      <w:r>
+        <w:rPr>
+          <w:b/>
+        </w:rPr>
+        <w:t>archivoVersionContenido</w:t>
+      </w:r>
+      <w:r>
+        <w:t xml:space="preserve"> para la Version aprobada para dicho contenido.</w:t>
+      </w:r>
+    </w:p>
+    <w:p>
+      <w:pPr>
+        <w:pStyle w:val="Prrafodelista"/>
+        <w:numPr>
+          <w:ilvl w:val="0"/>
+          <w:numId w:val="4"/>
+        </w:numPr>
+        <w:rPr>
+          <w:b/>
+        </w:rPr>
+      </w:pPr>
+      <w:r>
+        <w:t xml:space="preserve">El atributo </w:t>
+      </w:r>
+      <w:r>
+        <w:rPr>
+          <w:b/>
+        </w:rPr>
+        <w:t>esTrial</w:t>
+      </w:r>
+      <w:r>
+        <w:t xml:space="preserve"> del tipo de Contenido </w:t>
+      </w:r>
+      <w:r>
+        <w:rPr>
+          <w:b/>
+        </w:rPr>
+        <w:t>Sofware</w:t>
+      </w:r>
+      <w:r>
+        <w:rPr>
+          <w:b/>
+        </w:rPr>
+        <w:t xml:space="preserve"> </w:t>
+      </w:r>
+      <w:r>
+        <w:t>tiene como dominio {True , False}.</w:t>
+      </w:r>
+    </w:p>
+    <w:p>
+      <w:pPr>
+        <w:pStyle w:val="Prrafodelista"/>
+        <w:numPr>
+          <w:ilvl w:val="0"/>
+          <w:numId w:val="4"/>
+        </w:numPr>
+        <w:rPr>
+          <w:b/>
+        </w:rPr>
+      </w:pPr>
+      <w:r>
+        <w:t xml:space="preserve">El atributo </w:t>
+      </w:r>
+      <w:r>
+        <w:rPr>
+          <w:b/>
+        </w:rPr>
+        <w:t>calidadVideo</w:t>
+      </w:r>
+      <w:r>
+        <w:rPr>
+          <w:b/>
+        </w:rPr>
+        <w:t xml:space="preserve"> </w:t>
+      </w:r>
+      <w:r>
+        <w:t xml:space="preserve">del tipo de Contenido </w:t>
+      </w:r>
+      <w:r>
+        <w:rPr>
+          <w:b/>
+        </w:rPr>
+        <w:t>Video</w:t>
+      </w:r>
+      <w:r>
+        <w:t xml:space="preserve"> tiene como dominio {“HD”,”Alta”,”Media”,”Baja”}.</w:t>
+      </w:r>
+    </w:p>
+    <w:p>
+      <w:pPr>
+        <w:pStyle w:val="Prrafodelista"/>
+        <w:numPr>
+          <w:ilvl w:val="0"/>
+          <w:numId w:val="4"/>
+        </w:numPr>
+        <w:rPr>
+          <w:b/>
+        </w:rPr>
+      </w:pPr>
+      <w:r>
+        <w:t xml:space="preserve">El atributo </w:t>
+      </w:r>
+      <w:r>
+        <w:rPr>
+          <w:b/>
+        </w:rPr>
+        <w:t>cantidadPaginasLibro</w:t>
+      </w:r>
+      <w:r>
+        <w:t xml:space="preserve"> del tipo de Contenido </w:t>
+      </w:r>
+      <w:r>
+        <w:rPr>
+          <w:b/>
+        </w:rPr>
+        <w:t xml:space="preserve">Libro </w:t>
+      </w:r>
+      <w:r>
+        <w:t>es un entero mayor a 0.</w:t>
+      </w:r>
+    </w:p>
+    <w:p>
+      <w:pPr>
+        <w:pStyle w:val="Prrafodelista"/>
+        <w:numPr>
+          <w:ilvl w:val="0"/>
+          <w:numId w:val="4"/>
+        </w:numPr>
+        <w:rPr>
+          <w:b/>
+        </w:rPr>
+      </w:pPr>
+      <w:r>
+        <w:t xml:space="preserve">Los atributos </w:t>
+      </w:r>
+      <w:r>
+        <w:rPr>
+          <w:b/>
+        </w:rPr>
+        <w:t>duracionVideo</w:t>
+      </w:r>
+      <w:r>
+        <w:t xml:space="preserve"> y </w:t>
+      </w:r>
+      <w:r>
+        <w:rPr>
+          <w:b/>
+        </w:rPr>
+        <w:t>duracionTema</w:t>
+      </w:r>
+      <w:r>
+        <w:t xml:space="preserve"> de los tipos de Contenidos </w:t>
+      </w:r>
+      <w:r>
+        <w:rPr>
+          <w:b/>
+        </w:rPr>
+        <w:t>Video</w:t>
+      </w:r>
+      <w:r>
+        <w:t xml:space="preserve"> y </w:t>
+      </w:r>
+      <w:r>
+        <w:rPr>
+          <w:b/>
+        </w:rPr>
+        <w:t>TemaMusical</w:t>
+      </w:r>
+      <w:r>
+        <w:t xml:space="preserve"> respectivamente son duraciones (hh:mm:ss) mayores a 00:00:00.</w:t>
+      </w:r>
+    </w:p>
+    <w:p>
+      <w:pPr>
+        <w:rPr>
+          <w:b/>
+        </w:rPr>
+      </w:pPr>
+      <w:r>
+        <w:rPr>
+          <w:b/>
+        </w:rPr>
+        <w:t>VersionContenido</w:t>
+      </w:r>
+    </w:p>
+    <w:p>
+      <w:pPr>
+        <w:pStyle w:val="Prrafodelista"/>
+        <w:numPr>
+          <w:ilvl w:val="0"/>
+          <w:numId w:val="8"/>
+        </w:numPr>
+        <w:rPr>
+          <w:b/>
+        </w:rPr>
+      </w:pPr>
+      <w:r>
+        <w:rPr>
+          <w:b/>
+        </w:rPr>
+        <w:t>idVersionContenido</w:t>
+      </w:r>
+      <w:r>
+        <w:t xml:space="preserve"> es un atributo identificador de la version para el contenido asociado.</w:t>
+      </w:r>
+    </w:p>
+    <w:p>
+      <w:pPr>
+        <w:pStyle w:val="Prrafodelista"/>
+        <w:numPr>
+          <w:ilvl w:val="0"/>
+          <w:numId w:val="8"/>
+        </w:numPr>
+        <w:rPr>
+          <w:b/>
+        </w:rPr>
+      </w:pPr>
+      <w:r>
+        <w:t>Solamente puede haber una VersionContenido asociada al  EstadoVersionContenido “Aprobada” para el contenido asociado (Version vigente del contenido).</w:t>
+      </w:r>
+    </w:p>
+    <w:p>
+      <w:pPr>
+        <w:rPr>
+          <w:b/>
+        </w:rPr>
+      </w:pPr>
+    </w:p>
+    <w:p>
+      <w:pPr>
+        <w:rPr>
+          <w:b/>
+        </w:rPr>
+      </w:pPr>
+    </w:p>
+    <w:p>
+      <w:pPr>
+        <w:rPr>
+          <w:b/>
+        </w:rPr>
+      </w:pPr>
+      <w:r>
+        <w:rPr>
+          <w:b/>
+        </w:rPr>
+        <w:lastRenderedPageBreak/>
+        <w:t>UsuarioSubeContenido</w:t>
+      </w:r>
+    </w:p>
+    <w:p>
+      <w:pPr>
+        <w:pStyle w:val="Prrafodelista"/>
+        <w:numPr>
+          <w:ilvl w:val="0"/>
+          <w:numId w:val="4"/>
+        </w:numPr>
+        <w:rPr>
+          <w:b/>
+        </w:rPr>
+      </w:pPr>
+      <w:r>
+        <w:rPr>
+          <w:b/>
+        </w:rPr>
+        <w:t>precioSubidaContenido</w:t>
+      </w:r>
+      <w:r>
+        <w:t xml:space="preserve"> es un entero mayor o igual a 0.</w:t>
+      </w:r>
+    </w:p>
+    <w:p>
+      <w:pPr>
+        <w:rPr>
+          <w:b/>
+        </w:rPr>
+      </w:pPr>
+      <w:r>
+        <w:rPr>
+          <w:b/>
+        </w:rPr>
+        <w:t>Promoci</w:t>
+      </w:r>
+      <w:r>
+        <w:rPr>
+          <w:b/>
+        </w:rPr>
+        <w:t>ó</w:t>
+      </w:r>
+      <w:r>
+        <w:rPr>
+          <w:b/>
+        </w:rPr>
+        <w:t>n</w:t>
+      </w:r>
+    </w:p>
+    <w:p>
+      <w:pPr>
+        <w:pStyle w:val="Prrafodelista"/>
+        <w:numPr>
+          <w:ilvl w:val="0"/>
+          <w:numId w:val="4"/>
+        </w:numPr>
+        <w:ind w:left="708" w:hanging="708"/>
+        <w:rPr>
+          <w:b/>
+        </w:rPr>
+      </w:pPr>
+      <w:r>
+        <w:t>La</w:t>
+      </w:r>
+      <w:r>
+        <w:rPr>
+          <w:b/>
+        </w:rPr>
+        <w:t xml:space="preserve"> fechaFin </w:t>
+      </w:r>
+      <w:r>
+        <w:t xml:space="preserve">es mayor que la </w:t>
+      </w:r>
+      <w:r>
+        <w:rPr>
+          <w:b/>
+        </w:rPr>
+        <w:t>fechaInicio</w:t>
+      </w:r>
+      <w:r>
+        <w:t xml:space="preserve"> de la </w:t>
+      </w:r>
+      <w:r>
+        <w:t>Promoción</w:t>
+      </w:r>
+      <w:r>
+        <w:t>.</w:t>
+      </w:r>
+    </w:p>
+    <w:p>
+      <w:pPr>
+        <w:pStyle w:val="Prrafodelista"/>
+        <w:numPr>
+          <w:ilvl w:val="0"/>
+          <w:numId w:val="4"/>
+        </w:numPr>
+        <w:ind w:left="708" w:hanging="708"/>
+        <w:rPr>
+          <w:b/>
+        </w:rPr>
+      </w:pPr>
+      <w:r>
+        <w:t xml:space="preserve">Toda Promocion está asociada a un Contenido que tiene </w:t>
+      </w:r>
+      <w:r>
+        <w:rPr>
+          <w:b/>
+        </w:rPr>
+        <w:t>precioContenido</w:t>
+      </w:r>
+      <w:r>
+        <w:t xml:space="preserve"> mayor a 0.</w:t>
+      </w:r>
+    </w:p>
+    <w:p>
+      <w:pPr>
+        <w:pStyle w:val="Prrafodelista"/>
+        <w:numPr>
+          <w:ilvl w:val="0"/>
+          <w:numId w:val="4"/>
+        </w:numPr>
+        <w:ind w:left="708" w:hanging="708"/>
+        <w:rPr>
+          <w:b/>
+        </w:rPr>
+      </w:pPr>
+      <w:r>
+        <w:t xml:space="preserve">El atributo </w:t>
+      </w:r>
+      <w:r>
+        <w:rPr>
+          <w:b/>
+        </w:rPr>
+        <w:t>descuentoPromocion</w:t>
+      </w:r>
+      <w:r>
+        <w:t xml:space="preserve"> es un porcentaje mayor o igual a 1%.</w:t>
       </w:r>
     </w:p>
     <w:p>
@@ -1678,10 +2322,7 @@
           </w:tcPr>
           <w:p>
             <w:r>
-              <w:t>Usuario</w:t>
-            </w:r>
-            <w:r>
-              <w:t>Cliente</w:t>
+              <w:t>UsuarioCliente</w:t>
             </w:r>
           </w:p>
         </w:tc>
@@ -1723,16 +2364,7 @@
           </w:tcPr>
           <w:p>
             <w:r>
-              <w:t xml:space="preserve">Una categoría del concepto Usuario. </w:t>
-            </w:r>
-            <w:r>
-              <w:t xml:space="preserve">Contiene todos los datos </w:t>
-            </w:r>
-            <w:r>
-              <w:t>específicos a los usuarios cliente</w:t>
-            </w:r>
-            <w:r>
-              <w:t>.</w:t>
+              <w:t>Una categoría del concepto Usuario. Contiene todos los datos específicos a los usuarios cliente.</w:t>
             </w:r>
           </w:p>
         </w:tc>
@@ -1778,10 +2410,7 @@
           </w:tcPr>
           <w:p>
             <w:r>
-              <w:t>Usuario</w:t>
-            </w:r>
-            <w:r>
-              <w:t>Proveedor</w:t>
+              <w:t>UsuarioProveedor</w:t>
             </w:r>
           </w:p>
         </w:tc>
@@ -1823,13 +2452,7 @@
           </w:tcPr>
           <w:p>
             <w:r>
-              <w:t xml:space="preserve">Una categoría del concepto Usuario. </w:t>
-            </w:r>
-            <w:r>
-              <w:t xml:space="preserve">Contiene todos los datos </w:t>
-            </w:r>
-            <w:r>
-              <w:t>específicos a los usuarios proveedores.</w:t>
+              <w:t>Una categoría del concepto Usuario. Contiene todos los datos específicos a los usuarios proveedores.</w:t>
             </w:r>
           </w:p>
         </w:tc>
@@ -1875,10 +2498,7 @@
           </w:tcPr>
           <w:p>
             <w:r>
-              <w:t>Usuario</w:t>
-            </w:r>
-            <w:r>
-              <w:t>Administrador</w:t>
+              <w:t>UsuarioAdministrador</w:t>
             </w:r>
           </w:p>
         </w:tc>
@@ -1920,13 +2540,7 @@
           </w:tcPr>
           <w:p>
             <w:r>
-              <w:t xml:space="preserve">Una categoría del concepto Usuario. Contiene todos los datos específicos a los usuarios </w:t>
-            </w:r>
-            <w:r>
-              <w:t>administradores</w:t>
-            </w:r>
-            <w:r>
-              <w:t>.</w:t>
+              <w:t>Una categoría del concepto Usuario. Contiene todos los datos específicos a los usuarios administradores.</w:t>
             </w:r>
           </w:p>
         </w:tc>
@@ -2038,6 +2652,119 @@
 <file path=word/numbering.xml><?xml version="1.0" encoding="utf-8"?>
 <w:numbering xmlns:ve="http://schemas.openxmlformats.org/markup-compatibility/2006" xmlns:o="urn:schemas-microsoft-com:office:office" xmlns:r="http://schemas.openxmlformats.org/officeDocument/2006/relationships" xmlns:m="http://schemas.openxmlformats.org/officeDocument/2006/math" xmlns:v="urn:schemas-microsoft-com:vml" xmlns:wp="http://schemas.openxmlformats.org/drawingml/2006/wordprocessingDrawing" xmlns:w10="urn:schemas-microsoft-com:office:word" xmlns:w="http://schemas.openxmlformats.org/wordprocessingml/2006/main" xmlns:wne="http://schemas.microsoft.com/office/word/2006/wordml">
   <w:abstractNum w:abstractNumId="0">
+    <w:nsid w:val="0D703481"/>
+    <w:multiLevelType w:val="hybridMultilevel"/>
+    <w:tmpl w:val="FE6ACE92"/>
+    <w:lvl w:ilvl="0" w:tplc="0C0A0001">
+      <w:start w:val="1"/>
+      <w:numFmt w:val="bullet"/>
+      <w:lvlText w:val=""/>
+      <w:lvlJc w:val="left"/>
+      <w:pPr>
+        <w:ind w:left="360" w:hanging="360"/>
+      </w:pPr>
+      <w:rPr>
+        <w:rFonts w:ascii="Symbol" w:hAnsi="Symbol" w:hint="default"/>
+      </w:rPr>
+    </w:lvl>
+    <w:lvl w:ilvl="1" w:tplc="0C0A0003" w:tentative="1">
+      <w:start w:val="1"/>
+      <w:numFmt w:val="bullet"/>
+      <w:lvlText w:val="o"/>
+      <w:lvlJc w:val="left"/>
+      <w:pPr>
+        <w:ind w:left="1080" w:hanging="360"/>
+      </w:pPr>
+      <w:rPr>
+        <w:rFonts w:ascii="Courier New" w:hAnsi="Courier New" w:cs="Courier New" w:hint="default"/>
+      </w:rPr>
+    </w:lvl>
+    <w:lvl w:ilvl="2" w:tplc="0C0A0005" w:tentative="1">
+      <w:start w:val="1"/>
+      <w:numFmt w:val="bullet"/>
+      <w:lvlText w:val=""/>
+      <w:lvlJc w:val="left"/>
+      <w:pPr>
+        <w:ind w:left="1800" w:hanging="360"/>
+      </w:pPr>
+      <w:rPr>
+        <w:rFonts w:ascii="Wingdings" w:hAnsi="Wingdings" w:hint="default"/>
+      </w:rPr>
+    </w:lvl>
+    <w:lvl w:ilvl="3" w:tplc="0C0A0001" w:tentative="1">
+      <w:start w:val="1"/>
+      <w:numFmt w:val="bullet"/>
+      <w:lvlText w:val=""/>
+      <w:lvlJc w:val="left"/>
+      <w:pPr>
+        <w:ind w:left="2520" w:hanging="360"/>
+      </w:pPr>
+      <w:rPr>
+        <w:rFonts w:ascii="Symbol" w:hAnsi="Symbol" w:hint="default"/>
+      </w:rPr>
+    </w:lvl>
+    <w:lvl w:ilvl="4" w:tplc="0C0A0003" w:tentative="1">
+      <w:start w:val="1"/>
+      <w:numFmt w:val="bullet"/>
+      <w:lvlText w:val="o"/>
+      <w:lvlJc w:val="left"/>
+      <w:pPr>
+        <w:ind w:left="3240" w:hanging="360"/>
+      </w:pPr>
+      <w:rPr>
+        <w:rFonts w:ascii="Courier New" w:hAnsi="Courier New" w:cs="Courier New" w:hint="default"/>
+      </w:rPr>
+    </w:lvl>
+    <w:lvl w:ilvl="5" w:tplc="0C0A0005" w:tentative="1">
+      <w:start w:val="1"/>
+      <w:numFmt w:val="bullet"/>
+      <w:lvlText w:val=""/>
+      <w:lvlJc w:val="left"/>
+      <w:pPr>
+        <w:ind w:left="3960" w:hanging="360"/>
+      </w:pPr>
+      <w:rPr>
+        <w:rFonts w:ascii="Wingdings" w:hAnsi="Wingdings" w:hint="default"/>
+      </w:rPr>
+    </w:lvl>
+    <w:lvl w:ilvl="6" w:tplc="0C0A0001" w:tentative="1">
+      <w:start w:val="1"/>
+      <w:numFmt w:val="bullet"/>
+      <w:lvlText w:val=""/>
+      <w:lvlJc w:val="left"/>
+      <w:pPr>
+        <w:ind w:left="4680" w:hanging="360"/>
+      </w:pPr>
+      <w:rPr>
+        <w:rFonts w:ascii="Symbol" w:hAnsi="Symbol" w:hint="default"/>
+      </w:rPr>
+    </w:lvl>
+    <w:lvl w:ilvl="7" w:tplc="0C0A0003" w:tentative="1">
+      <w:start w:val="1"/>
+      <w:numFmt w:val="bullet"/>
+      <w:lvlText w:val="o"/>
+      <w:lvlJc w:val="left"/>
+      <w:pPr>
+        <w:ind w:left="5400" w:hanging="360"/>
+      </w:pPr>
+      <w:rPr>
+        <w:rFonts w:ascii="Courier New" w:hAnsi="Courier New" w:cs="Courier New" w:hint="default"/>
+      </w:rPr>
+    </w:lvl>
+    <w:lvl w:ilvl="8" w:tplc="0C0A0005" w:tentative="1">
+      <w:start w:val="1"/>
+      <w:numFmt w:val="bullet"/>
+      <w:lvlText w:val=""/>
+      <w:lvlJc w:val="left"/>
+      <w:pPr>
+        <w:ind w:left="6120" w:hanging="360"/>
+      </w:pPr>
+      <w:rPr>
+        <w:rFonts w:ascii="Wingdings" w:hAnsi="Wingdings" w:hint="default"/>
+      </w:rPr>
+    </w:lvl>
+  </w:abstractNum>
+  <w:abstractNum w:abstractNumId="1">
     <w:nsid w:val="151E4AD7"/>
     <w:multiLevelType w:val="multilevel"/>
     <w:tmpl w:val="0C0A001F"/>
@@ -2123,7 +2850,7 @@
       </w:pPr>
     </w:lvl>
   </w:abstractNum>
-  <w:abstractNum w:abstractNumId="1">
+  <w:abstractNum w:abstractNumId="2">
     <w:nsid w:val="2AAA6C61"/>
     <w:multiLevelType w:val="multilevel"/>
     <w:tmpl w:val="0C0A001F"/>
@@ -2209,7 +2936,7 @@
       </w:pPr>
     </w:lvl>
   </w:abstractNum>
-  <w:abstractNum w:abstractNumId="2">
+  <w:abstractNum w:abstractNumId="3">
     <w:nsid w:val="45DC3978"/>
     <w:multiLevelType w:val="multilevel"/>
     <w:tmpl w:val="0C0A001F"/>
@@ -2295,10 +3022,10 @@
       </w:pPr>
     </w:lvl>
   </w:abstractNum>
-  <w:abstractNum w:abstractNumId="3">
+  <w:abstractNum w:abstractNumId="4">
     <w:nsid w:val="53942BC3"/>
     <w:multiLevelType w:val="hybridMultilevel"/>
-    <w:tmpl w:val="6B68F77A"/>
+    <w:tmpl w:val="1B60A6FA"/>
     <w:lvl w:ilvl="0" w:tplc="0C0A0001">
       <w:start w:val="1"/>
       <w:numFmt w:val="bullet"/>
@@ -2408,7 +3135,7 @@
       </w:rPr>
     </w:lvl>
   </w:abstractNum>
-  <w:abstractNum w:abstractNumId="4">
+  <w:abstractNum w:abstractNumId="5">
     <w:nsid w:val="77FB1ECD"/>
     <w:multiLevelType w:val="multilevel"/>
     <w:tmpl w:val="0C0A001F"/>
@@ -2494,7 +3221,120 @@
       </w:pPr>
     </w:lvl>
   </w:abstractNum>
-  <w:abstractNum w:abstractNumId="5">
+  <w:abstractNum w:abstractNumId="6">
+    <w:nsid w:val="79D77E28"/>
+    <w:multiLevelType w:val="hybridMultilevel"/>
+    <w:tmpl w:val="3FA61176"/>
+    <w:lvl w:ilvl="0" w:tplc="0C0A0001">
+      <w:start w:val="1"/>
+      <w:numFmt w:val="bullet"/>
+      <w:lvlText w:val=""/>
+      <w:lvlJc w:val="left"/>
+      <w:pPr>
+        <w:ind w:left="360" w:hanging="360"/>
+      </w:pPr>
+      <w:rPr>
+        <w:rFonts w:ascii="Symbol" w:hAnsi="Symbol" w:hint="default"/>
+      </w:rPr>
+    </w:lvl>
+    <w:lvl w:ilvl="1" w:tplc="0C0A0003" w:tentative="1">
+      <w:start w:val="1"/>
+      <w:numFmt w:val="bullet"/>
+      <w:lvlText w:val="o"/>
+      <w:lvlJc w:val="left"/>
+      <w:pPr>
+        <w:ind w:left="1080" w:hanging="360"/>
+      </w:pPr>
+      <w:rPr>
+        <w:rFonts w:ascii="Courier New" w:hAnsi="Courier New" w:cs="Courier New" w:hint="default"/>
+      </w:rPr>
+    </w:lvl>
+    <w:lvl w:ilvl="2" w:tplc="0C0A0005" w:tentative="1">
+      <w:start w:val="1"/>
+      <w:numFmt w:val="bullet"/>
+      <w:lvlText w:val=""/>
+      <w:lvlJc w:val="left"/>
+      <w:pPr>
+        <w:ind w:left="1800" w:hanging="360"/>
+      </w:pPr>
+      <w:rPr>
+        <w:rFonts w:ascii="Wingdings" w:hAnsi="Wingdings" w:hint="default"/>
+      </w:rPr>
+    </w:lvl>
+    <w:lvl w:ilvl="3" w:tplc="0C0A0001" w:tentative="1">
+      <w:start w:val="1"/>
+      <w:numFmt w:val="bullet"/>
+      <w:lvlText w:val=""/>
+      <w:lvlJc w:val="left"/>
+      <w:pPr>
+        <w:ind w:left="2520" w:hanging="360"/>
+      </w:pPr>
+      <w:rPr>
+        <w:rFonts w:ascii="Symbol" w:hAnsi="Symbol" w:hint="default"/>
+      </w:rPr>
+    </w:lvl>
+    <w:lvl w:ilvl="4" w:tplc="0C0A0003" w:tentative="1">
+      <w:start w:val="1"/>
+      <w:numFmt w:val="bullet"/>
+      <w:lvlText w:val="o"/>
+      <w:lvlJc w:val="left"/>
+      <w:pPr>
+        <w:ind w:left="3240" w:hanging="360"/>
+      </w:pPr>
+      <w:rPr>
+        <w:rFonts w:ascii="Courier New" w:hAnsi="Courier New" w:cs="Courier New" w:hint="default"/>
+      </w:rPr>
+    </w:lvl>
+    <w:lvl w:ilvl="5" w:tplc="0C0A0005" w:tentative="1">
+      <w:start w:val="1"/>
+      <w:numFmt w:val="bullet"/>
+      <w:lvlText w:val=""/>
+      <w:lvlJc w:val="left"/>
+      <w:pPr>
+        <w:ind w:left="3960" w:hanging="360"/>
+      </w:pPr>
+      <w:rPr>
+        <w:rFonts w:ascii="Wingdings" w:hAnsi="Wingdings" w:hint="default"/>
+      </w:rPr>
+    </w:lvl>
+    <w:lvl w:ilvl="6" w:tplc="0C0A0001" w:tentative="1">
+      <w:start w:val="1"/>
+      <w:numFmt w:val="bullet"/>
+      <w:lvlText w:val=""/>
+      <w:lvlJc w:val="left"/>
+      <w:pPr>
+        <w:ind w:left="4680" w:hanging="360"/>
+      </w:pPr>
+      <w:rPr>
+        <w:rFonts w:ascii="Symbol" w:hAnsi="Symbol" w:hint="default"/>
+      </w:rPr>
+    </w:lvl>
+    <w:lvl w:ilvl="7" w:tplc="0C0A0003" w:tentative="1">
+      <w:start w:val="1"/>
+      <w:numFmt w:val="bullet"/>
+      <w:lvlText w:val="o"/>
+      <w:lvlJc w:val="left"/>
+      <w:pPr>
+        <w:ind w:left="5400" w:hanging="360"/>
+      </w:pPr>
+      <w:rPr>
+        <w:rFonts w:ascii="Courier New" w:hAnsi="Courier New" w:cs="Courier New" w:hint="default"/>
+      </w:rPr>
+    </w:lvl>
+    <w:lvl w:ilvl="8" w:tplc="0C0A0005" w:tentative="1">
+      <w:start w:val="1"/>
+      <w:numFmt w:val="bullet"/>
+      <w:lvlText w:val=""/>
+      <w:lvlJc w:val="left"/>
+      <w:pPr>
+        <w:ind w:left="6120" w:hanging="360"/>
+      </w:pPr>
+      <w:rPr>
+        <w:rFonts w:ascii="Wingdings" w:hAnsi="Wingdings" w:hint="default"/>
+      </w:rPr>
+    </w:lvl>
+  </w:abstractNum>
+  <w:abstractNum w:abstractNumId="7">
     <w:nsid w:val="7D7A09D4"/>
     <w:multiLevelType w:val="multilevel"/>
     <w:tmpl w:val="0C0A001F"/>
@@ -2581,22 +3421,28 @@
     </w:lvl>
   </w:abstractNum>
   <w:num w:numId="1">
+    <w:abstractNumId w:val="5"/>
+  </w:num>
+  <w:num w:numId="2">
+    <w:abstractNumId w:val="2"/>
+  </w:num>
+  <w:num w:numId="3">
+    <w:abstractNumId w:val="1"/>
+  </w:num>
+  <w:num w:numId="4">
     <w:abstractNumId w:val="4"/>
   </w:num>
-  <w:num w:numId="2">
-    <w:abstractNumId w:val="1"/>
+  <w:num w:numId="5">
+    <w:abstractNumId w:val="7"/>
   </w:num>
-  <w:num w:numId="3">
-    <w:abstractNumId w:val="0"/>
-  </w:num>
-  <w:num w:numId="4">
+  <w:num w:numId="6">
     <w:abstractNumId w:val="3"/>
   </w:num>
-  <w:num w:numId="5">
-    <w:abstractNumId w:val="5"/>
+  <w:num w:numId="7">
+    <w:abstractNumId w:val="6"/>
   </w:num>
-  <w:num w:numId="6">
-    <w:abstractNumId w:val="2"/>
+  <w:num w:numId="8">
+    <w:abstractNumId w:val="0"/>
   </w:num>
 </w:numbering>
 </file>
@@ -2760,6 +3606,7 @@
   <w:style w:type="paragraph" w:default="1" w:styleId="Normal">
     <w:name w:val="Normal"/>
     <w:qFormat/>
+    <w:rsid w:val="007A7010"/>
   </w:style>
   <w:style w:type="paragraph" w:styleId="Ttulo1">
     <w:name w:val="heading 1"/>

</xml_diff>